<commit_message>
fixing some bugs in electronics deptgit add .
</commit_message>
<xml_diff>
--- a/Public/templateDocx/Electronic_and_Telecommunication_certificate.docx
+++ b/Public/templateDocx/Electronic_and_Telecommunication_certificate.docx
@@ -2999,31 +2999,21 @@
           <w:b/>
           <w:i/>
           <w:color w:val="933634"/>
-          <w:sz w:val="32"/>
+          <w:sz w:val="36"/>
+          <w:szCs w:val="24"/>
           <w:u w:val="thick" w:color="933634"/>
         </w:rPr>
-        <w:t>CIVIL</w:t>
+        <w:t>ELECTRONIC AND TELECOMMUNICATION</w:t>
       </w:r>
       <w:r>
         <w:rPr>
           <w:b/>
           <w:i/>
           <w:color w:val="933634"/>
-          <w:spacing w:val="-4"/>
           <w:sz w:val="32"/>
           <w:u w:val="thick" w:color="933634"/>
         </w:rPr>
-        <w:t xml:space="preserve"> </w:t>
-      </w:r>
-      <w:r>
-        <w:rPr>
-          <w:b/>
-          <w:i/>
-          <w:color w:val="933634"/>
-          <w:sz w:val="32"/>
-          <w:u w:val="thick" w:color="933634"/>
-        </w:rPr>
-        <w:t>ENGINEERING)</w:t>
+        <w:t>)</w:t>
       </w:r>
     </w:p>
     <w:p>
@@ -4660,28 +4650,7 @@
           <w:color w:val="17365D"/>
           <w:sz w:val="32"/>
         </w:rPr>
-        <w:t>Civil</w:t>
-      </w:r>
-      <w:r>
-        <w:rPr>
-          <w:rFonts w:ascii="Georgia"/>
-          <w:b/>
-          <w:i/>
-          <w:color w:val="17365D"/>
-          <w:spacing w:val="59"/>
-          <w:sz w:val="32"/>
-        </w:rPr>
-        <w:t xml:space="preserve"> </w:t>
-      </w:r>
-      <w:r>
-        <w:rPr>
-          <w:rFonts w:ascii="Georgia"/>
-          <w:b/>
-          <w:i/>
-          <w:color w:val="17365D"/>
-          <w:sz w:val="32"/>
-        </w:rPr>
-        <w:t>Engineering</w:t>
+        <w:t>ELECTRONIC AND TELECOMMUNICATION</w:t>
       </w:r>
       <w:r>
         <w:rPr>
@@ -5096,7 +5065,6 @@
         </w:rPr>
         <w:t>.</w:t>
       </w:r>
-      <w:proofErr w:type="gramEnd"/>
       <w:r>
         <w:rPr>
           <w:color w:val="6F2F9F"/>
@@ -5104,6 +5072,7 @@
         </w:rPr>
         <w:t>{</w:t>
       </w:r>
+      <w:proofErr w:type="gramEnd"/>
       <w:r>
         <w:rPr>
           <w:color w:val="6F2F9F"/>
@@ -5111,8 +5080,6 @@
         </w:rPr>
         <w:t>Principal}</w:t>
       </w:r>
-      <w:bookmarkStart w:id="0" w:name="_GoBack"/>
-      <w:bookmarkEnd w:id="0"/>
       <w:r>
         <w:rPr>
           <w:color w:val="6F2F9F"/>
@@ -5167,6 +5134,8 @@
           <w:cols w:space="720"/>
         </w:sectPr>
       </w:pPr>
+      <w:bookmarkStart w:id="0" w:name="_GoBack"/>
+      <w:bookmarkEnd w:id="0"/>
     </w:p>
     <w:p>
       <w:pPr>

</xml_diff>